<commit_message>
se inicia con la Secretarias
</commit_message>
<xml_diff>
--- a/ayuda.docx
+++ b/ayuda.docx
@@ -78,6 +78,52 @@
     <w:p>
       <w:r>
         <w:t xml:space="preserve">para los mensajes </w:t>
+      </w:r>
+    </w:p>
+    <w:p/>
+    <w:p>
+      <w:proofErr w:type="spellStart"/>
+      <w:r>
+        <w:t>php</w:t>
+      </w:r>
+      <w:proofErr w:type="spellEnd"/>
+      <w:r>
+        <w:t xml:space="preserve"> </w:t>
+      </w:r>
+      <w:proofErr w:type="spellStart"/>
+      <w:r>
+        <w:t>artisan</w:t>
+      </w:r>
+      <w:proofErr w:type="spellEnd"/>
+      <w:r>
+        <w:t xml:space="preserve"> </w:t>
+      </w:r>
+      <w:proofErr w:type="spellStart"/>
+      <w:r>
+        <w:t>make:model</w:t>
+      </w:r>
+      <w:proofErr w:type="spellEnd"/>
+      <w:r>
+        <w:t xml:space="preserve"> Secretaria -</w:t>
+      </w:r>
+      <w:proofErr w:type="spellStart"/>
+      <w:r>
+        <w:t>mcr</w:t>
+      </w:r>
+      <w:proofErr w:type="spellEnd"/>
+      <w:r>
+        <w:t xml:space="preserve"> </w:t>
+      </w:r>
+    </w:p>
+    <w:p>
+      <w:r>
+        <w:t xml:space="preserve">para crear de una </w:t>
+      </w:r>
+      <w:r>
+        <w:t>vez</w:t>
+      </w:r>
+      <w:r>
+        <w:t xml:space="preserve"> el modelo, controlador y las migraciones del modulo secretaria</w:t>
       </w:r>
     </w:p>
     <w:sectPr>

</xml_diff>

<commit_message>
modificacion de Secretarias a 28-7-25
</commit_message>
<xml_diff>
--- a/ayuda.docx
+++ b/ayuda.docx
@@ -3,30 +3,14 @@
 <w:document xmlns:wpc="http://schemas.microsoft.com/office/word/2010/wordprocessingCanvas" xmlns:cx="http://schemas.microsoft.com/office/drawing/2014/chartex" xmlns:cx1="http://schemas.microsoft.com/office/drawing/2015/9/8/chartex" xmlns:cx2="http://schemas.microsoft.com/office/drawing/2015/10/21/chartex" xmlns:cx3="http://schemas.microsoft.com/office/drawing/2016/5/9/chartex" xmlns:cx4="http://schemas.microsoft.com/office/drawing/2016/5/10/chartex" xmlns:cx5="http://schemas.microsoft.com/office/drawing/2016/5/11/chartex" xmlns:cx6="http://schemas.microsoft.com/office/drawing/2016/5/12/chartex" xmlns:cx7="http://schemas.microsoft.com/office/drawing/2016/5/13/chartex" xmlns:cx8="http://schemas.microsoft.com/office/drawing/2016/5/14/chartex" xmlns:mc="http://schemas.openxmlformats.org/markup-compatibility/2006" xmlns:aink="http://schemas.microsoft.com/office/drawing/2016/ink" xmlns:am3d="http://schemas.microsoft.com/office/drawing/2017/model3d" xmlns:o="urn:schemas-microsoft-com:office:office" xmlns:oel="http://schemas.microsoft.com/office/2019/extlst" xmlns:r="http://schemas.openxmlformats.org/officeDocument/2006/relationships" xmlns:m="http://schemas.openxmlformats.org/officeDocument/2006/math" xmlns:v="urn:schemas-microsoft-com:vml" xmlns:wp14="http://schemas.microsoft.com/office/word/2010/wordprocessingDrawing" xmlns:wp="http://schemas.openxmlformats.org/drawingml/2006/wordprocessingDrawing" xmlns:w10="urn:schemas-microsoft-com:office:word" xmlns:w="http://schemas.openxmlformats.org/wordprocessingml/2006/main" xmlns:w14="http://schemas.microsoft.com/office/word/2010/wordml" xmlns:w15="http://schemas.microsoft.com/office/word/2012/wordml" xmlns:w16cex="http://schemas.microsoft.com/office/word/2018/wordml/cex" xmlns:w16cid="http://schemas.microsoft.com/office/word/2016/wordml/cid" xmlns:w16="http://schemas.microsoft.com/office/word/2018/wordml" xmlns:w16du="http://schemas.microsoft.com/office/word/2023/wordml/word16du" xmlns:w16sdtdh="http://schemas.microsoft.com/office/word/2020/wordml/sdtdatahash" xmlns:w16sdtfl="http://schemas.microsoft.com/office/word/2024/wordml/sdtformatlock" xmlns:w16se="http://schemas.microsoft.com/office/word/2015/wordml/symex" xmlns:wpg="http://schemas.microsoft.com/office/word/2010/wordprocessingGroup" xmlns:wpi="http://schemas.microsoft.com/office/word/2010/wordprocessingInk" xmlns:wne="http://schemas.microsoft.com/office/word/2006/wordml" xmlns:wps="http://schemas.microsoft.com/office/word/2010/wordprocessingShape" mc:Ignorable="w14 w15 w16se w16cid w16 w16cex w16sdtdh w16sdtfl w16du wp14">
   <w:body>
     <w:p>
-      <w:r>
-        <w:fldChar w:fldCharType="begin"/>
-      </w:r>
-      <w:r>
-        <w:instrText>HYPERLINK "</w:instrText>
-      </w:r>
-      <w:r>
-        <w:instrText>https://adminlte.io/</w:instrText>
-      </w:r>
-      <w:r>
-        <w:instrText>"</w:instrText>
-      </w:r>
-      <w:r>
-        <w:fldChar w:fldCharType="separate"/>
-      </w:r>
-      <w:r>
-        <w:rPr>
-          <w:rStyle w:val="Hipervnculo"/>
-        </w:rPr>
-        <w:t>https://adminlte.io/</w:t>
-      </w:r>
-      <w:r>
-        <w:fldChar w:fldCharType="end"/>
-      </w:r>
+      <w:hyperlink r:id="rId4" w:history="1">
+        <w:r>
+          <w:rPr>
+            <w:rStyle w:val="Hipervnculo"/>
+          </w:rPr>
+          <w:t>https://adminlte.io/</w:t>
+        </w:r>
+      </w:hyperlink>
     </w:p>
     <w:p>
       <w:r>
@@ -45,28 +29,12 @@
     </w:p>
     <w:p>
       <w:r>
-        <w:t xml:space="preserve">Validaciones en el </w:t>
-      </w:r>
-      <w:proofErr w:type="spellStart"/>
-      <w:r>
-        <w:t>Backe-end</w:t>
-      </w:r>
-      <w:proofErr w:type="spellEnd"/>
-      <w:r>
-        <w:t xml:space="preserve"> y Front-</w:t>
-      </w:r>
-      <w:proofErr w:type="spellStart"/>
-      <w:r>
-        <w:t>end</w:t>
-      </w:r>
-      <w:proofErr w:type="spellEnd"/>
-      <w:r>
-        <w:t xml:space="preserve"> </w:t>
+        <w:t xml:space="preserve">Validaciones en el Backe-end y Front-end </w:t>
       </w:r>
     </w:p>
     <w:p/>
     <w:p>
-      <w:hyperlink r:id="rId4" w:history="1">
+      <w:hyperlink r:id="rId5" w:history="1">
         <w:r>
           <w:rPr>
             <w:rStyle w:val="Hipervnculo"/>
@@ -82,35 +50,9 @@
     </w:p>
     <w:p/>
     <w:p>
-      <w:proofErr w:type="spellStart"/>
       <w:r>
-        <w:t>php</w:t>
+        <w:t>php artisan make:model Secretaria -mcr</w:t>
       </w:r>
-      <w:proofErr w:type="spellEnd"/>
-      <w:r>
-        <w:t xml:space="preserve"> </w:t>
-      </w:r>
-      <w:proofErr w:type="spellStart"/>
-      <w:r>
-        <w:t>artisan</w:t>
-      </w:r>
-      <w:proofErr w:type="spellEnd"/>
-      <w:r>
-        <w:t xml:space="preserve"> </w:t>
-      </w:r>
-      <w:proofErr w:type="spellStart"/>
-      <w:r>
-        <w:t>make:model</w:t>
-      </w:r>
-      <w:proofErr w:type="spellEnd"/>
-      <w:r>
-        <w:t xml:space="preserve"> Secretaria -</w:t>
-      </w:r>
-      <w:proofErr w:type="spellStart"/>
-      <w:r>
-        <w:t>mcr</w:t>
-      </w:r>
-      <w:proofErr w:type="spellEnd"/>
       <w:r>
         <w:t xml:space="preserve"> </w:t>
       </w:r>
@@ -124,6 +66,36 @@
       </w:r>
       <w:r>
         <w:t xml:space="preserve"> el modelo, controlador y las migraciones del modulo secretaria</w:t>
+      </w:r>
+    </w:p>
+    <w:p/>
+    <w:p>
+      <w:r>
+        <w:t>para los iconos</w:t>
+      </w:r>
+    </w:p>
+    <w:p>
+      <w:hyperlink r:id="rId6" w:history="1">
+        <w:r>
+          <w:rPr>
+            <w:rStyle w:val="Hipervnculo"/>
+          </w:rPr>
+          <w:t>https://icons.getbootstrap.com/icons/person-heart/</w:t>
+        </w:r>
+      </w:hyperlink>
+    </w:p>
+    <w:p/>
+    <w:p>
+      <w:r>
+        <w:rPr>
+          <w:highlight w:val="yellow"/>
+        </w:rPr>
+        <w:t>Control de versiones</w:t>
+      </w:r>
+    </w:p>
+    <w:p>
+      <w:r>
+        <w:t>https://www.youtube.com/watch?v=eQMcIGVc8N0</w:t>
       </w:r>
     </w:p>
     <w:sectPr>

</xml_diff>

<commit_message>
modificacion del word de ayuda a 28-7-25
</commit_message>
<xml_diff>
--- a/ayuda.docx
+++ b/ayuda.docx
@@ -3,38 +3,64 @@
 <w:document xmlns:wpc="http://schemas.microsoft.com/office/word/2010/wordprocessingCanvas" xmlns:cx="http://schemas.microsoft.com/office/drawing/2014/chartex" xmlns:cx1="http://schemas.microsoft.com/office/drawing/2015/9/8/chartex" xmlns:cx2="http://schemas.microsoft.com/office/drawing/2015/10/21/chartex" xmlns:cx3="http://schemas.microsoft.com/office/drawing/2016/5/9/chartex" xmlns:cx4="http://schemas.microsoft.com/office/drawing/2016/5/10/chartex" xmlns:cx5="http://schemas.microsoft.com/office/drawing/2016/5/11/chartex" xmlns:cx6="http://schemas.microsoft.com/office/drawing/2016/5/12/chartex" xmlns:cx7="http://schemas.microsoft.com/office/drawing/2016/5/13/chartex" xmlns:cx8="http://schemas.microsoft.com/office/drawing/2016/5/14/chartex" xmlns:mc="http://schemas.openxmlformats.org/markup-compatibility/2006" xmlns:aink="http://schemas.microsoft.com/office/drawing/2016/ink" xmlns:am3d="http://schemas.microsoft.com/office/drawing/2017/model3d" xmlns:o="urn:schemas-microsoft-com:office:office" xmlns:oel="http://schemas.microsoft.com/office/2019/extlst" xmlns:r="http://schemas.openxmlformats.org/officeDocument/2006/relationships" xmlns:m="http://schemas.openxmlformats.org/officeDocument/2006/math" xmlns:v="urn:schemas-microsoft-com:vml" xmlns:wp14="http://schemas.microsoft.com/office/word/2010/wordprocessingDrawing" xmlns:wp="http://schemas.openxmlformats.org/drawingml/2006/wordprocessingDrawing" xmlns:w10="urn:schemas-microsoft-com:office:word" xmlns:w="http://schemas.openxmlformats.org/wordprocessingml/2006/main" xmlns:w14="http://schemas.microsoft.com/office/word/2010/wordml" xmlns:w15="http://schemas.microsoft.com/office/word/2012/wordml" xmlns:w16cex="http://schemas.microsoft.com/office/word/2018/wordml/cex" xmlns:w16cid="http://schemas.microsoft.com/office/word/2016/wordml/cid" xmlns:w16="http://schemas.microsoft.com/office/word/2018/wordml" xmlns:w16du="http://schemas.microsoft.com/office/word/2023/wordml/word16du" xmlns:w16sdtdh="http://schemas.microsoft.com/office/word/2020/wordml/sdtdatahash" xmlns:w16sdtfl="http://schemas.microsoft.com/office/word/2024/wordml/sdtformatlock" xmlns:w16se="http://schemas.microsoft.com/office/word/2015/wordml/symex" xmlns:wpg="http://schemas.microsoft.com/office/word/2010/wordprocessingGroup" xmlns:wpi="http://schemas.microsoft.com/office/word/2010/wordprocessingInk" xmlns:wne="http://schemas.microsoft.com/office/word/2006/wordml" xmlns:wps="http://schemas.microsoft.com/office/word/2010/wordprocessingShape" mc:Ignorable="w14 w15 w16se w16cid w16 w16cex w16sdtdh w16sdtfl w16du wp14">
   <w:body>
     <w:p>
+      <w:r>
+        <w:fldChar w:fldCharType="begin"/>
+      </w:r>
+      <w:r>
+        <w:instrText>HYPERLINK "https://adminlte.io/"</w:instrText>
+      </w:r>
+      <w:r>
+        <w:fldChar w:fldCharType="separate"/>
+      </w:r>
+      <w:r>
+        <w:rPr>
+          <w:rStyle w:val="Hipervnculo"/>
+        </w:rPr>
+        <w:t>https://adminlte.io/</w:t>
+      </w:r>
+      <w:r>
+        <w:fldChar w:fldCharType="end"/>
+      </w:r>
+    </w:p>
+    <w:p>
+      <w:r>
+        <w:t xml:space="preserve">componentes </w:t>
+      </w:r>
+    </w:p>
+    <w:p>
+      <w:r>
+        <w:t>@csrf</w:t>
+      </w:r>
+    </w:p>
+    <w:p>
+      <w:r>
+        <w:t>Sirve para evitar inyecciones SQL. Token de seguridad</w:t>
+      </w:r>
+    </w:p>
+    <w:p>
+      <w:r>
+        <w:t xml:space="preserve">Validaciones en el </w:t>
+      </w:r>
+      <w:proofErr w:type="spellStart"/>
+      <w:r>
+        <w:t>Backe-end</w:t>
+      </w:r>
+      <w:proofErr w:type="spellEnd"/>
+      <w:r>
+        <w:t xml:space="preserve"> y Front-</w:t>
+      </w:r>
+      <w:proofErr w:type="spellStart"/>
+      <w:r>
+        <w:t>end</w:t>
+      </w:r>
+      <w:proofErr w:type="spellEnd"/>
+      <w:r>
+        <w:t xml:space="preserve"> </w:t>
+      </w:r>
+    </w:p>
+    <w:p/>
+    <w:p>
       <w:hyperlink r:id="rId4" w:history="1">
-        <w:r>
-          <w:rPr>
-            <w:rStyle w:val="Hipervnculo"/>
-          </w:rPr>
-          <w:t>https://adminlte.io/</w:t>
-        </w:r>
-      </w:hyperlink>
-    </w:p>
-    <w:p>
-      <w:r>
-        <w:t xml:space="preserve">componentes </w:t>
-      </w:r>
-    </w:p>
-    <w:p>
-      <w:r>
-        <w:t>@csrf</w:t>
-      </w:r>
-    </w:p>
-    <w:p>
-      <w:r>
-        <w:t>Sirve para evitar inyecciones SQL. Token de seguridad</w:t>
-      </w:r>
-    </w:p>
-    <w:p>
-      <w:r>
-        <w:t xml:space="preserve">Validaciones en el Backe-end y Front-end </w:t>
-      </w:r>
-    </w:p>
-    <w:p/>
-    <w:p>
-      <w:hyperlink r:id="rId5" w:history="1">
         <w:r>
           <w:rPr>
             <w:rStyle w:val="Hipervnculo"/>
@@ -50,12 +76,38 @@
     </w:p>
     <w:p/>
     <w:p>
-      <w:r>
-        <w:t>php artisan make:model Secretaria -mcr</w:t>
-      </w:r>
+      <w:proofErr w:type="spellStart"/>
+      <w:r>
+        <w:t>php</w:t>
+      </w:r>
+      <w:proofErr w:type="spellEnd"/>
       <w:r>
         <w:t xml:space="preserve"> </w:t>
       </w:r>
+      <w:proofErr w:type="spellStart"/>
+      <w:r>
+        <w:t>artisan</w:t>
+      </w:r>
+      <w:proofErr w:type="spellEnd"/>
+      <w:r>
+        <w:t xml:space="preserve"> </w:t>
+      </w:r>
+      <w:proofErr w:type="spellStart"/>
+      <w:r>
+        <w:t>make:model</w:t>
+      </w:r>
+      <w:proofErr w:type="spellEnd"/>
+      <w:r>
+        <w:t xml:space="preserve"> Secretaria -</w:t>
+      </w:r>
+      <w:proofErr w:type="spellStart"/>
+      <w:r>
+        <w:t>mcr</w:t>
+      </w:r>
+      <w:proofErr w:type="spellEnd"/>
+      <w:r>
+        <w:t xml:space="preserve"> </w:t>
+      </w:r>
     </w:p>
     <w:p>
       <w:r>
@@ -65,7 +117,15 @@
         <w:t>vez</w:t>
       </w:r>
       <w:r>
-        <w:t xml:space="preserve"> el modelo, controlador y las migraciones del modulo secretaria</w:t>
+        <w:t xml:space="preserve"> el modelo, controlador y las migraciones del </w:t>
+      </w:r>
+      <w:proofErr w:type="spellStart"/>
+      <w:r>
+        <w:t>modulo</w:t>
+      </w:r>
+      <w:proofErr w:type="spellEnd"/>
+      <w:r>
+        <w:t xml:space="preserve"> secretaria</w:t>
       </w:r>
     </w:p>
     <w:p/>
@@ -75,7 +135,7 @@
       </w:r>
     </w:p>
     <w:p>
-      <w:hyperlink r:id="rId6" w:history="1">
+      <w:hyperlink r:id="rId5" w:history="1">
         <w:r>
           <w:rPr>
             <w:rStyle w:val="Hipervnculo"/>
@@ -94,10 +154,144 @@
       </w:r>
     </w:p>
     <w:p>
-      <w:r>
-        <w:t>https://www.youtube.com/watch?v=eQMcIGVc8N0</w:t>
-      </w:r>
-    </w:p>
+      <w:hyperlink r:id="rId6" w:history="1">
+        <w:r>
+          <w:rPr>
+            <w:rStyle w:val="Hipervnculo"/>
+          </w:rPr>
+          <w:t>https://www.youtube.com/watch?v=eQMcIGVc8N0</w:t>
+        </w:r>
+      </w:hyperlink>
+    </w:p>
+    <w:p>
+      <w:pPr>
+        <w:rPr>
+          <w:lang w:val="en-US"/>
+        </w:rPr>
+      </w:pPr>
+      <w:r>
+        <w:rPr>
+          <w:lang w:val="en-US"/>
+        </w:rPr>
+        <w:t xml:space="preserve">$ git </w:t>
+      </w:r>
+      <w:proofErr w:type="spellStart"/>
+      <w:r>
+        <w:rPr>
+          <w:lang w:val="en-US"/>
+        </w:rPr>
+        <w:t>init</w:t>
+      </w:r>
+      <w:proofErr w:type="spellEnd"/>
+    </w:p>
+    <w:p>
+      <w:pPr>
+        <w:rPr>
+          <w:lang w:val="en-US"/>
+        </w:rPr>
+      </w:pPr>
+      <w:r>
+        <w:rPr>
+          <w:lang w:val="en-US"/>
+        </w:rPr>
+        <w:t>git status</w:t>
+      </w:r>
+    </w:p>
+    <w:p>
+      <w:pPr>
+        <w:rPr>
+          <w:lang w:val="en-US"/>
+        </w:rPr>
+      </w:pPr>
+      <w:r>
+        <w:rPr>
+          <w:lang w:val="en-US"/>
+        </w:rPr>
+        <w:t>$ git add .</w:t>
+      </w:r>
+    </w:p>
+    <w:p>
+      <w:r>
+        <w:t xml:space="preserve">$ </w:t>
+      </w:r>
+      <w:proofErr w:type="spellStart"/>
+      <w:r>
+        <w:t>git</w:t>
+      </w:r>
+      <w:proofErr w:type="spellEnd"/>
+      <w:r>
+        <w:t xml:space="preserve"> </w:t>
+      </w:r>
+      <w:proofErr w:type="spellStart"/>
+      <w:r>
+        <w:t>commit</w:t>
+      </w:r>
+      <w:proofErr w:type="spellEnd"/>
+      <w:r>
+        <w:t xml:space="preserve"> -m "se inicia con la Secretarias"</w:t>
+      </w:r>
+    </w:p>
+    <w:p>
+      <w:r>
+        <w:t xml:space="preserve">$ </w:t>
+      </w:r>
+      <w:proofErr w:type="spellStart"/>
+      <w:r>
+        <w:t>git</w:t>
+      </w:r>
+      <w:proofErr w:type="spellEnd"/>
+      <w:r>
+        <w:t xml:space="preserve"> </w:t>
+      </w:r>
+      <w:proofErr w:type="spellStart"/>
+      <w:r>
+        <w:t>branch</w:t>
+      </w:r>
+      <w:proofErr w:type="spellEnd"/>
+      <w:r>
+        <w:t xml:space="preserve"> -M </w:t>
+      </w:r>
+      <w:proofErr w:type="spellStart"/>
+      <w:r>
+        <w:t>main</w:t>
+      </w:r>
+      <w:proofErr w:type="spellEnd"/>
+    </w:p>
+    <w:p>
+      <w:r>
+        <w:t xml:space="preserve">$ </w:t>
+      </w:r>
+      <w:proofErr w:type="spellStart"/>
+      <w:r>
+        <w:t>git</w:t>
+      </w:r>
+      <w:proofErr w:type="spellEnd"/>
+      <w:r>
+        <w:t xml:space="preserve"> </w:t>
+      </w:r>
+      <w:proofErr w:type="spellStart"/>
+      <w:r>
+        <w:t>push</w:t>
+      </w:r>
+      <w:proofErr w:type="spellEnd"/>
+      <w:r>
+        <w:t xml:space="preserve"> -u </w:t>
+      </w:r>
+      <w:proofErr w:type="spellStart"/>
+      <w:r>
+        <w:t>origin</w:t>
+      </w:r>
+      <w:proofErr w:type="spellEnd"/>
+      <w:r>
+        <w:t xml:space="preserve"> </w:t>
+      </w:r>
+      <w:proofErr w:type="spellStart"/>
+      <w:r>
+        <w:t>main</w:t>
+      </w:r>
+      <w:proofErr w:type="spellEnd"/>
+    </w:p>
+    <w:p/>
     <w:sectPr>
       <w:pgSz w:w="12240" w:h="15840" w:code="1"/>
       <w:pgMar w:top="1418" w:right="1418" w:bottom="1418" w:left="1418" w:header="0" w:footer="0" w:gutter="0"/>
@@ -711,7 +905,6 @@
   <w:style w:type="character" w:default="1" w:styleId="Fuentedeprrafopredeter">
     <w:name w:val="Default Paragraph Font"/>
     <w:uiPriority w:val="1"/>
-    <w:semiHidden/>
     <w:unhideWhenUsed/>
   </w:style>
   <w:style w:type="table" w:default="1" w:styleId="Tablanormal">

</xml_diff>